<commit_message>
Fix and update to 0930
</commit_message>
<xml_diff>
--- a/src/main/resources/assets/readboard_java/help.docx
+++ b/src/main/resources/assets/readboard_java/help.docx
@@ -149,54 +149,53 @@
           <w:sz w:val="24"/>
           <w:szCs w:val="24"/>
         </w:rPr>
-        <w:t>将棋盘框选在内</w:t>
-      </w:r>
-    </w:p>
-    <w:p>
-      <w:pPr>
-        <w:rPr>
-          <w:rFonts w:hint="eastAsia"/>
-          <w:sz w:val="24"/>
-          <w:szCs w:val="24"/>
-        </w:rPr>
-      </w:pPr>
-      <w:r>
-        <w:rPr>
-          <w:sz w:val="24"/>
-          <w:szCs w:val="24"/>
-        </w:rPr>
-        <w:t>注意框选完整</w:t>
-      </w:r>
-      <w:r>
-        <w:rPr>
-          <w:sz w:val="24"/>
-          <w:szCs w:val="24"/>
-        </w:rPr>
-        <w:t>,</w:t>
-      </w:r>
-      <w:r>
-        <w:rPr>
-          <w:sz w:val="24"/>
-          <w:szCs w:val="24"/>
-        </w:rPr>
-        <w:t>可以选得范围大一些</w:t>
-      </w:r>
-      <w:r>
-        <w:rPr>
-          <w:sz w:val="24"/>
-          <w:szCs w:val="24"/>
-        </w:rPr>
-        <w:t>,</w:t>
-      </w:r>
-      <w:r>
-        <w:rPr>
-          <w:sz w:val="24"/>
-          <w:szCs w:val="24"/>
-        </w:rPr>
-        <w:t>但不可缺少</w:t>
+        <w:t>将棋盘</w:t>
+      </w:r>
+      <w:r>
+        <w:rPr>
+          <w:rFonts w:hint="eastAsia"/>
+          <w:sz w:val="24"/>
+          <w:szCs w:val="24"/>
+        </w:rPr>
+        <w:t>完整的</w:t>
+      </w:r>
+      <w:r>
+        <w:rPr>
+          <w:sz w:val="24"/>
+          <w:szCs w:val="24"/>
+        </w:rPr>
+        <w:t>框选在内</w:t>
+      </w:r>
+      <w:r>
+        <w:rPr>
+          <w:sz w:val="24"/>
+          <w:szCs w:val="24"/>
+        </w:rPr>
+        <w:t>(</w:t>
+      </w:r>
+      <w:r>
+        <w:rPr>
+          <w:sz w:val="24"/>
+          <w:szCs w:val="24"/>
+        </w:rPr>
+        <w:t>可以</w:t>
       </w:r>
       <w:bookmarkStart w:id="0" w:name="_GoBack"/>
       <w:bookmarkEnd w:id="0"/>
+      <w:r>
+        <w:rPr>
+          <w:sz w:val="24"/>
+          <w:szCs w:val="24"/>
+        </w:rPr>
+        <w:t>超过棋盘</w:t>
+      </w:r>
+      <w:r>
+        <w:rPr>
+          <w:sz w:val="24"/>
+          <w:szCs w:val="24"/>
+        </w:rPr>
+        <w:t>)</w:t>
+      </w:r>
     </w:p>
     <w:p>
       <w:pPr>
@@ -259,7 +258,6 @@
           <w:sz w:val="24"/>
           <w:szCs w:val="24"/>
         </w:rPr>
-        <w:lastRenderedPageBreak/>
         <w:t>3.</w:t>
       </w:r>
       <w:r>
@@ -330,6 +328,7 @@
         <w:rPr>
           <w:noProof/>
         </w:rPr>
+        <w:lastRenderedPageBreak/>
         <w:drawing>
           <wp:inline distT="0" distB="0" distL="0" distR="0" wp14:anchorId="76A63F2B" wp14:editId="712F6A1C">
             <wp:extent cx="4219575" cy="1962150"/>

</xml_diff>